<commit_message>
#Q5 add, #P1 report complete
</commit_message>
<xml_diff>
--- a/기본과제/#B7_163_20162448/보고서/ssu_fclose.docx
+++ b/기본과제/#B7_163_20162448/보고서/ssu_fclose.docx
@@ -67,15 +67,13 @@
       </w:pPr>
       <w:r>
         <w:rPr>
-          <w:rFonts w:ascii="AppleSDGothicNeoR00" w:eastAsia="AppleSDGothicNeoR00" w:hAnsi="AppleSDGothicNeoR00"/>
           <w:noProof/>
-          <w:szCs w:val="20"/>
         </w:rPr>
         <w:drawing>
-          <wp:inline distT="0" distB="0" distL="0" distR="0" wp14:anchorId="021FFE59" wp14:editId="127C7E91">
-            <wp:extent cx="2041525" cy="351155"/>
-            <wp:effectExtent l="0" t="0" r="0" b="0"/>
-            <wp:docPr id="3" name="그림 3"/>
+          <wp:inline distT="0" distB="0" distL="0" distR="0" wp14:anchorId="6063D6B2" wp14:editId="1B855021">
+            <wp:extent cx="2785745" cy="531495"/>
+            <wp:effectExtent l="0" t="0" r="0" b="1905"/>
+            <wp:docPr id="1" name="그림 1"/>
             <wp:cNvGraphicFramePr>
               <a:graphicFrameLocks xmlns:a="http://schemas.openxmlformats.org/drawingml/2006/main" noChangeAspect="1"/>
             </wp:cNvGraphicFramePr>
@@ -83,7 +81,7 @@
               <a:graphicData uri="http://schemas.openxmlformats.org/drawingml/2006/picture">
                 <pic:pic xmlns:pic="http://schemas.openxmlformats.org/drawingml/2006/picture">
                   <pic:nvPicPr>
-                    <pic:cNvPr id="0" name="Picture 6"/>
+                    <pic:cNvPr id="0" name="Picture 1"/>
                     <pic:cNvPicPr>
                       <a:picLocks noChangeAspect="1" noChangeArrowheads="1"/>
                     </pic:cNvPicPr>
@@ -104,7 +102,7 @@
                   <pic:spPr bwMode="auto">
                     <a:xfrm>
                       <a:off x="0" y="0"/>
-                      <a:ext cx="2041525" cy="351155"/>
+                      <a:ext cx="2785745" cy="531495"/>
                     </a:xfrm>
                     <a:prstGeom prst="rect">
                       <a:avLst/>
@@ -197,27 +195,7 @@
                 <w:kern w:val="0"/>
                 <w:szCs w:val="20"/>
               </w:rPr>
-              <w:t>#include &lt;</w:t>
-            </w:r>
-            <w:proofErr w:type="spellStart"/>
-            <w:r>
-              <w:rPr>
-                <w:rFonts w:ascii="AppleSDGothicNeoR00" w:eastAsia="AppleSDGothicNeoR00" w:hAnsi="AppleSDGothicNeoR00" w:cs="굴림체"/>
-                <w:color w:val="000000"/>
-                <w:kern w:val="0"/>
-                <w:szCs w:val="20"/>
-              </w:rPr>
-              <w:t>stdio.h</w:t>
-            </w:r>
-            <w:proofErr w:type="spellEnd"/>
-            <w:r>
-              <w:rPr>
-                <w:rFonts w:ascii="AppleSDGothicNeoR00" w:eastAsia="AppleSDGothicNeoR00" w:hAnsi="AppleSDGothicNeoR00" w:cs="굴림체"/>
-                <w:color w:val="000000"/>
-                <w:kern w:val="0"/>
-                <w:szCs w:val="20"/>
-              </w:rPr>
-              <w:t>&gt;</w:t>
+              <w:t>#include &lt;stdio.h&gt;</w:t>
             </w:r>
           </w:p>
           <w:p>
@@ -259,89 +237,7 @@
                 <w:kern w:val="0"/>
                 <w:szCs w:val="20"/>
               </w:rPr>
-              <w:t>#include &lt;</w:t>
-            </w:r>
-            <w:proofErr w:type="spellStart"/>
-            <w:r>
-              <w:rPr>
-                <w:rFonts w:ascii="AppleSDGothicNeoR00" w:eastAsia="AppleSDGothicNeoR00" w:hAnsi="AppleSDGothicNeoR00" w:cs="굴림체"/>
-                <w:color w:val="000000"/>
-                <w:kern w:val="0"/>
-                <w:szCs w:val="20"/>
-              </w:rPr>
-              <w:t>stdlib.h</w:t>
-            </w:r>
-            <w:proofErr w:type="spellEnd"/>
-            <w:r>
-              <w:rPr>
-                <w:rFonts w:ascii="AppleSDGothicNeoR00" w:eastAsia="AppleSDGothicNeoR00" w:hAnsi="AppleSDGothicNeoR00" w:cs="굴림체"/>
-                <w:color w:val="000000"/>
-                <w:kern w:val="0"/>
-                <w:szCs w:val="20"/>
-              </w:rPr>
-              <w:t>&gt;</w:t>
-            </w:r>
-          </w:p>
-          <w:p>
-            <w:pPr>
-              <w:widowControl/>
-              <w:tabs>
-                <w:tab w:val="left" w:pos="916"/>
-                <w:tab w:val="left" w:pos="1832"/>
-                <w:tab w:val="left" w:pos="2748"/>
-                <w:tab w:val="left" w:pos="3664"/>
-                <w:tab w:val="left" w:pos="4580"/>
-                <w:tab w:val="left" w:pos="5496"/>
-                <w:tab w:val="left" w:pos="6412"/>
-                <w:tab w:val="left" w:pos="7328"/>
-                <w:tab w:val="left" w:pos="8244"/>
-                <w:tab w:val="left" w:pos="9160"/>
-                <w:tab w:val="left" w:pos="10076"/>
-                <w:tab w:val="left" w:pos="10992"/>
-                <w:tab w:val="left" w:pos="11908"/>
-                <w:tab w:val="left" w:pos="12824"/>
-                <w:tab w:val="left" w:pos="13740"/>
-                <w:tab w:val="left" w:pos="14656"/>
-              </w:tabs>
-              <w:wordWrap/>
-              <w:autoSpaceDE/>
-              <w:autoSpaceDN/>
-              <w:jc w:val="left"/>
-              <w:rPr>
-                <w:rFonts w:ascii="AppleSDGothicNeoR00" w:eastAsia="AppleSDGothicNeoR00" w:hAnsi="AppleSDGothicNeoR00" w:cs="굴림체"/>
-                <w:color w:val="000000"/>
-                <w:kern w:val="0"/>
-                <w:szCs w:val="20"/>
-              </w:rPr>
-            </w:pPr>
-            <w:r>
-              <w:rPr>
-                <w:rFonts w:ascii="AppleSDGothicNeoR00" w:eastAsia="AppleSDGothicNeoR00" w:hAnsi="AppleSDGothicNeoR00" w:cs="굴림체"/>
-                <w:color w:val="000000"/>
-                <w:kern w:val="0"/>
-                <w:szCs w:val="20"/>
-              </w:rPr>
-              <w:t>#include &lt;</w:t>
-            </w:r>
-            <w:proofErr w:type="spellStart"/>
-            <w:r>
-              <w:rPr>
-                <w:rFonts w:ascii="AppleSDGothicNeoR00" w:eastAsia="AppleSDGothicNeoR00" w:hAnsi="AppleSDGothicNeoR00" w:cs="굴림체"/>
-                <w:color w:val="000000"/>
-                <w:kern w:val="0"/>
-                <w:szCs w:val="20"/>
-              </w:rPr>
-              <w:t>unistd.h</w:t>
-            </w:r>
-            <w:proofErr w:type="spellEnd"/>
-            <w:r>
-              <w:rPr>
-                <w:rFonts w:ascii="AppleSDGothicNeoR00" w:eastAsia="AppleSDGothicNeoR00" w:hAnsi="AppleSDGothicNeoR00" w:cs="굴림체"/>
-                <w:color w:val="000000"/>
-                <w:kern w:val="0"/>
-                <w:szCs w:val="20"/>
-              </w:rPr>
-              <w:t>&gt;</w:t>
+              <w:t>#include &lt;stdlib.h&gt;</w:t>
             </w:r>
           </w:p>
           <w:p>
@@ -501,87 +397,7 @@
                 <w:szCs w:val="20"/>
               </w:rPr>
               <w:tab/>
-              <w:t>if(</w:t>
-            </w:r>
-            <w:proofErr w:type="spellStart"/>
-            <w:r>
-              <w:rPr>
-                <w:rFonts w:ascii="AppleSDGothicNeoR00" w:eastAsia="AppleSDGothicNeoR00" w:hAnsi="AppleSDGothicNeoR00" w:cs="굴림체"/>
-                <w:color w:val="000000"/>
-                <w:kern w:val="0"/>
-                <w:szCs w:val="20"/>
-              </w:rPr>
-              <w:t>chdir</w:t>
-            </w:r>
-            <w:proofErr w:type="spellEnd"/>
-            <w:r>
-              <w:rPr>
-                <w:rFonts w:ascii="AppleSDGothicNeoR00" w:eastAsia="AppleSDGothicNeoR00" w:hAnsi="AppleSDGothicNeoR00" w:cs="굴림체"/>
-                <w:color w:val="000000"/>
-                <w:kern w:val="0"/>
-                <w:szCs w:val="20"/>
-              </w:rPr>
-              <w:t>("/</w:t>
-            </w:r>
-            <w:proofErr w:type="spellStart"/>
-            <w:r>
-              <w:rPr>
-                <w:rFonts w:ascii="AppleSDGothicNeoR00" w:eastAsia="AppleSDGothicNeoR00" w:hAnsi="AppleSDGothicNeoR00" w:cs="굴림체"/>
-                <w:color w:val="000000"/>
-                <w:kern w:val="0"/>
-                <w:szCs w:val="20"/>
-              </w:rPr>
-              <w:t>etc</w:t>
-            </w:r>
-            <w:proofErr w:type="spellEnd"/>
-            <w:r>
-              <w:rPr>
-                <w:rFonts w:ascii="AppleSDGothicNeoR00" w:eastAsia="AppleSDGothicNeoR00" w:hAnsi="AppleSDGothicNeoR00" w:cs="굴림체"/>
-                <w:color w:val="000000"/>
-                <w:kern w:val="0"/>
-                <w:szCs w:val="20"/>
-              </w:rPr>
-              <w:t>")&lt;0</w:t>
-            </w:r>
-            <w:proofErr w:type="gramStart"/>
-            <w:r>
-              <w:rPr>
-                <w:rFonts w:ascii="AppleSDGothicNeoR00" w:eastAsia="AppleSDGothicNeoR00" w:hAnsi="AppleSDGothicNeoR00" w:cs="굴림체"/>
-                <w:color w:val="000000"/>
-                <w:kern w:val="0"/>
-                <w:szCs w:val="20"/>
-              </w:rPr>
-              <w:t>){ /</w:t>
-            </w:r>
-            <w:proofErr w:type="gramEnd"/>
-            <w:r>
-              <w:rPr>
-                <w:rFonts w:ascii="AppleSDGothicNeoR00" w:eastAsia="AppleSDGothicNeoR00" w:hAnsi="AppleSDGothicNeoR00" w:cs="굴림체"/>
-                <w:color w:val="000000"/>
-                <w:kern w:val="0"/>
-                <w:szCs w:val="20"/>
-              </w:rPr>
-              <w:t>/ 현재 디렉토리 경로를 /</w:t>
-            </w:r>
-            <w:proofErr w:type="spellStart"/>
-            <w:r>
-              <w:rPr>
-                <w:rFonts w:ascii="AppleSDGothicNeoR00" w:eastAsia="AppleSDGothicNeoR00" w:hAnsi="AppleSDGothicNeoR00" w:cs="굴림체"/>
-                <w:color w:val="000000"/>
-                <w:kern w:val="0"/>
-                <w:szCs w:val="20"/>
-              </w:rPr>
-              <w:t>etc</w:t>
-            </w:r>
-            <w:proofErr w:type="spellEnd"/>
-            <w:r>
-              <w:rPr>
-                <w:rFonts w:ascii="AppleSDGothicNeoR00" w:eastAsia="AppleSDGothicNeoR00" w:hAnsi="AppleSDGothicNeoR00" w:cs="굴림체"/>
-                <w:color w:val="000000"/>
-                <w:kern w:val="0"/>
-                <w:szCs w:val="20"/>
-              </w:rPr>
-              <w:t>/.로 이동</w:t>
+              <w:t>char *fname = "ssu_test.txt";</w:t>
             </w:r>
           </w:p>
           <w:p>
@@ -624,66 +440,7 @@
                 <w:szCs w:val="20"/>
               </w:rPr>
               <w:tab/>
-            </w:r>
-            <w:r>
-              <w:rPr>
-                <w:rFonts w:ascii="AppleSDGothicNeoR00" w:eastAsia="AppleSDGothicNeoR00" w:hAnsi="AppleSDGothicNeoR00" w:cs="굴림체"/>
-                <w:color w:val="000000"/>
-                <w:kern w:val="0"/>
-                <w:szCs w:val="20"/>
-              </w:rPr>
-              <w:tab/>
-            </w:r>
-            <w:proofErr w:type="spellStart"/>
-            <w:proofErr w:type="gramStart"/>
-            <w:r>
-              <w:rPr>
-                <w:rFonts w:ascii="AppleSDGothicNeoR00" w:eastAsia="AppleSDGothicNeoR00" w:hAnsi="AppleSDGothicNeoR00" w:cs="굴림체"/>
-                <w:color w:val="000000"/>
-                <w:kern w:val="0"/>
-                <w:szCs w:val="20"/>
-              </w:rPr>
-              <w:t>fprintf</w:t>
-            </w:r>
-            <w:proofErr w:type="spellEnd"/>
-            <w:r>
-              <w:rPr>
-                <w:rFonts w:ascii="AppleSDGothicNeoR00" w:eastAsia="AppleSDGothicNeoR00" w:hAnsi="AppleSDGothicNeoR00" w:cs="굴림체"/>
-                <w:color w:val="000000"/>
-                <w:kern w:val="0"/>
-                <w:szCs w:val="20"/>
-              </w:rPr>
-              <w:t>(</w:t>
-            </w:r>
-            <w:proofErr w:type="gramEnd"/>
-            <w:r>
-              <w:rPr>
-                <w:rFonts w:ascii="AppleSDGothicNeoR00" w:eastAsia="AppleSDGothicNeoR00" w:hAnsi="AppleSDGothicNeoR00" w:cs="굴림체"/>
-                <w:color w:val="000000"/>
-                <w:kern w:val="0"/>
-                <w:szCs w:val="20"/>
-              </w:rPr>
-              <w:t>stderr,"</w:t>
-            </w:r>
-            <w:proofErr w:type="spellStart"/>
-            <w:r>
-              <w:rPr>
-                <w:rFonts w:ascii="AppleSDGothicNeoR00" w:eastAsia="AppleSDGothicNeoR00" w:hAnsi="AppleSDGothicNeoR00" w:cs="굴림체"/>
-                <w:color w:val="000000"/>
-                <w:kern w:val="0"/>
-                <w:szCs w:val="20"/>
-              </w:rPr>
-              <w:t>chdir</w:t>
-            </w:r>
-            <w:proofErr w:type="spellEnd"/>
-            <w:r>
-              <w:rPr>
-                <w:rFonts w:ascii="AppleSDGothicNeoR00" w:eastAsia="AppleSDGothicNeoR00" w:hAnsi="AppleSDGothicNeoR00" w:cs="굴림체"/>
-                <w:color w:val="000000"/>
-                <w:kern w:val="0"/>
-                <w:szCs w:val="20"/>
-              </w:rPr>
-              <w:t xml:space="preserve"> error\n");</w:t>
+              <w:t>FILE *fp;</w:t>
             </w:r>
           </w:p>
           <w:p>
@@ -718,6 +475,82 @@
                 <w:szCs w:val="20"/>
               </w:rPr>
             </w:pPr>
+          </w:p>
+          <w:p>
+            <w:pPr>
+              <w:widowControl/>
+              <w:tabs>
+                <w:tab w:val="left" w:pos="916"/>
+                <w:tab w:val="left" w:pos="1832"/>
+                <w:tab w:val="left" w:pos="2748"/>
+                <w:tab w:val="left" w:pos="3664"/>
+                <w:tab w:val="left" w:pos="4580"/>
+                <w:tab w:val="left" w:pos="5496"/>
+                <w:tab w:val="left" w:pos="6412"/>
+                <w:tab w:val="left" w:pos="7328"/>
+                <w:tab w:val="left" w:pos="8244"/>
+                <w:tab w:val="left" w:pos="9160"/>
+                <w:tab w:val="left" w:pos="10076"/>
+                <w:tab w:val="left" w:pos="10992"/>
+                <w:tab w:val="left" w:pos="11908"/>
+                <w:tab w:val="left" w:pos="12824"/>
+                <w:tab w:val="left" w:pos="13740"/>
+                <w:tab w:val="left" w:pos="14656"/>
+              </w:tabs>
+              <w:wordWrap/>
+              <w:autoSpaceDE/>
+              <w:autoSpaceDN/>
+              <w:jc w:val="left"/>
+              <w:rPr>
+                <w:rFonts w:ascii="AppleSDGothicNeoR00" w:eastAsia="AppleSDGothicNeoR00" w:hAnsi="AppleSDGothicNeoR00" w:cs="굴림체"/>
+                <w:color w:val="000000"/>
+                <w:kern w:val="0"/>
+                <w:szCs w:val="20"/>
+              </w:rPr>
+            </w:pPr>
+            <w:r>
+              <w:rPr>
+                <w:rFonts w:ascii="AppleSDGothicNeoR00" w:eastAsia="AppleSDGothicNeoR00" w:hAnsi="AppleSDGothicNeoR00" w:cs="굴림체"/>
+                <w:color w:val="000000"/>
+                <w:kern w:val="0"/>
+                <w:szCs w:val="20"/>
+              </w:rPr>
+              <w:tab/>
+              <w:t>if((fp = fopen(fname, "r")) == NULL) { // 파일 열기, 읽기 모드</w:t>
+            </w:r>
+          </w:p>
+          <w:p>
+            <w:pPr>
+              <w:widowControl/>
+              <w:tabs>
+                <w:tab w:val="left" w:pos="916"/>
+                <w:tab w:val="left" w:pos="1832"/>
+                <w:tab w:val="left" w:pos="2748"/>
+                <w:tab w:val="left" w:pos="3664"/>
+                <w:tab w:val="left" w:pos="4580"/>
+                <w:tab w:val="left" w:pos="5496"/>
+                <w:tab w:val="left" w:pos="6412"/>
+                <w:tab w:val="left" w:pos="7328"/>
+                <w:tab w:val="left" w:pos="8244"/>
+                <w:tab w:val="left" w:pos="9160"/>
+                <w:tab w:val="left" w:pos="10076"/>
+                <w:tab w:val="left" w:pos="10992"/>
+                <w:tab w:val="left" w:pos="11908"/>
+                <w:tab w:val="left" w:pos="12824"/>
+                <w:tab w:val="left" w:pos="13740"/>
+                <w:tab w:val="left" w:pos="14656"/>
+              </w:tabs>
+              <w:wordWrap/>
+              <w:autoSpaceDE/>
+              <w:autoSpaceDN/>
+              <w:jc w:val="left"/>
+              <w:rPr>
+                <w:rFonts w:ascii="AppleSDGothicNeoR00" w:eastAsia="AppleSDGothicNeoR00" w:hAnsi="AppleSDGothicNeoR00" w:cs="굴림체"/>
+                <w:color w:val="000000"/>
+                <w:kern w:val="0"/>
+                <w:szCs w:val="20"/>
+              </w:rPr>
+            </w:pPr>
             <w:r>
               <w:rPr>
                 <w:rFonts w:ascii="AppleSDGothicNeoR00" w:eastAsia="AppleSDGothicNeoR00" w:hAnsi="AppleSDGothicNeoR00" w:cs="굴림체"/>
@@ -735,8 +568,41 @@
                 <w:szCs w:val="20"/>
               </w:rPr>
               <w:tab/>
+              <w:t>fprintf(stderr, "fopen error for %s\n", fname);</w:t>
             </w:r>
-            <w:proofErr w:type="gramStart"/>
+          </w:p>
+          <w:p>
+            <w:pPr>
+              <w:widowControl/>
+              <w:tabs>
+                <w:tab w:val="left" w:pos="916"/>
+                <w:tab w:val="left" w:pos="1832"/>
+                <w:tab w:val="left" w:pos="2748"/>
+                <w:tab w:val="left" w:pos="3664"/>
+                <w:tab w:val="left" w:pos="4580"/>
+                <w:tab w:val="left" w:pos="5496"/>
+                <w:tab w:val="left" w:pos="6412"/>
+                <w:tab w:val="left" w:pos="7328"/>
+                <w:tab w:val="left" w:pos="8244"/>
+                <w:tab w:val="left" w:pos="9160"/>
+                <w:tab w:val="left" w:pos="10076"/>
+                <w:tab w:val="left" w:pos="10992"/>
+                <w:tab w:val="left" w:pos="11908"/>
+                <w:tab w:val="left" w:pos="12824"/>
+                <w:tab w:val="left" w:pos="13740"/>
+                <w:tab w:val="left" w:pos="14656"/>
+              </w:tabs>
+              <w:wordWrap/>
+              <w:autoSpaceDE/>
+              <w:autoSpaceDN/>
+              <w:jc w:val="left"/>
+              <w:rPr>
+                <w:rFonts w:ascii="AppleSDGothicNeoR00" w:eastAsia="AppleSDGothicNeoR00" w:hAnsi="AppleSDGothicNeoR00" w:cs="굴림체"/>
+                <w:color w:val="000000"/>
+                <w:kern w:val="0"/>
+                <w:szCs w:val="20"/>
+              </w:rPr>
+            </w:pPr>
             <w:r>
               <w:rPr>
                 <w:rFonts w:ascii="AppleSDGothicNeoR00" w:eastAsia="AppleSDGothicNeoR00" w:hAnsi="AppleSDGothicNeoR00" w:cs="굴림체"/>
@@ -744,9 +610,8 @@
                 <w:kern w:val="0"/>
                 <w:szCs w:val="20"/>
               </w:rPr>
-              <w:t>exit(</w:t>
+              <w:tab/>
             </w:r>
-            <w:proofErr w:type="gramEnd"/>
             <w:r>
               <w:rPr>
                 <w:rFonts w:ascii="AppleSDGothicNeoR00" w:eastAsia="AppleSDGothicNeoR00" w:hAnsi="AppleSDGothicNeoR00" w:cs="굴림체"/>
@@ -754,7 +619,8 @@
                 <w:kern w:val="0"/>
                 <w:szCs w:val="20"/>
               </w:rPr>
-              <w:t>1);</w:t>
+              <w:tab/>
+              <w:t>exit(1);</w:t>
             </w:r>
           </w:p>
           <w:p>
@@ -832,39 +698,6 @@
                 <w:szCs w:val="20"/>
               </w:rPr>
             </w:pPr>
-          </w:p>
-          <w:p>
-            <w:pPr>
-              <w:widowControl/>
-              <w:tabs>
-                <w:tab w:val="left" w:pos="916"/>
-                <w:tab w:val="left" w:pos="1832"/>
-                <w:tab w:val="left" w:pos="2748"/>
-                <w:tab w:val="left" w:pos="3664"/>
-                <w:tab w:val="left" w:pos="4580"/>
-                <w:tab w:val="left" w:pos="5496"/>
-                <w:tab w:val="left" w:pos="6412"/>
-                <w:tab w:val="left" w:pos="7328"/>
-                <w:tab w:val="left" w:pos="8244"/>
-                <w:tab w:val="left" w:pos="9160"/>
-                <w:tab w:val="left" w:pos="10076"/>
-                <w:tab w:val="left" w:pos="10992"/>
-                <w:tab w:val="left" w:pos="11908"/>
-                <w:tab w:val="left" w:pos="12824"/>
-                <w:tab w:val="left" w:pos="13740"/>
-                <w:tab w:val="left" w:pos="14656"/>
-              </w:tabs>
-              <w:wordWrap/>
-              <w:autoSpaceDE/>
-              <w:autoSpaceDN/>
-              <w:jc w:val="left"/>
-              <w:rPr>
-                <w:rFonts w:ascii="AppleSDGothicNeoR00" w:eastAsia="AppleSDGothicNeoR00" w:hAnsi="AppleSDGothicNeoR00" w:cs="굴림체"/>
-                <w:color w:val="000000"/>
-                <w:kern w:val="0"/>
-                <w:szCs w:val="20"/>
-              </w:rPr>
-            </w:pPr>
             <w:r>
               <w:rPr>
                 <w:rFonts w:ascii="AppleSDGothicNeoR00" w:eastAsia="AppleSDGothicNeoR00" w:hAnsi="AppleSDGothicNeoR00" w:cs="굴림체"/>
@@ -873,77 +706,7 @@
                 <w:szCs w:val="20"/>
               </w:rPr>
               <w:tab/>
-            </w:r>
-            <w:proofErr w:type="spellStart"/>
-            <w:proofErr w:type="gramStart"/>
-            <w:r>
-              <w:rPr>
-                <w:rFonts w:ascii="AppleSDGothicNeoR00" w:eastAsia="AppleSDGothicNeoR00" w:hAnsi="AppleSDGothicNeoR00" w:cs="굴림체"/>
-                <w:color w:val="000000"/>
-                <w:kern w:val="0"/>
-                <w:szCs w:val="20"/>
-              </w:rPr>
-              <w:t>printf</w:t>
-            </w:r>
-            <w:proofErr w:type="spellEnd"/>
-            <w:r>
-              <w:rPr>
-                <w:rFonts w:ascii="AppleSDGothicNeoR00" w:eastAsia="AppleSDGothicNeoR00" w:hAnsi="AppleSDGothicNeoR00" w:cs="굴림체"/>
-                <w:color w:val="000000"/>
-                <w:kern w:val="0"/>
-                <w:szCs w:val="20"/>
-              </w:rPr>
-              <w:t>(</w:t>
-            </w:r>
-            <w:proofErr w:type="gramEnd"/>
-            <w:r>
-              <w:rPr>
-                <w:rFonts w:ascii="AppleSDGothicNeoR00" w:eastAsia="AppleSDGothicNeoR00" w:hAnsi="AppleSDGothicNeoR00" w:cs="굴림체"/>
-                <w:color w:val="000000"/>
-                <w:kern w:val="0"/>
-                <w:szCs w:val="20"/>
-              </w:rPr>
-              <w:t>"</w:t>
-            </w:r>
-            <w:proofErr w:type="spellStart"/>
-            <w:r>
-              <w:rPr>
-                <w:rFonts w:ascii="AppleSDGothicNeoR00" w:eastAsia="AppleSDGothicNeoR00" w:hAnsi="AppleSDGothicNeoR00" w:cs="굴림체"/>
-                <w:color w:val="000000"/>
-                <w:kern w:val="0"/>
-                <w:szCs w:val="20"/>
-              </w:rPr>
-              <w:t>chdir</w:t>
-            </w:r>
-            <w:proofErr w:type="spellEnd"/>
-            <w:r>
-              <w:rPr>
-                <w:rFonts w:ascii="AppleSDGothicNeoR00" w:eastAsia="AppleSDGothicNeoR00" w:hAnsi="AppleSDGothicNeoR00" w:cs="굴림체"/>
-                <w:color w:val="000000"/>
-                <w:kern w:val="0"/>
-                <w:szCs w:val="20"/>
-              </w:rPr>
-              <w:t xml:space="preserve"> to /</w:t>
-            </w:r>
-            <w:proofErr w:type="spellStart"/>
-            <w:r>
-              <w:rPr>
-                <w:rFonts w:ascii="AppleSDGothicNeoR00" w:eastAsia="AppleSDGothicNeoR00" w:hAnsi="AppleSDGothicNeoR00" w:cs="굴림체"/>
-                <w:color w:val="000000"/>
-                <w:kern w:val="0"/>
-                <w:szCs w:val="20"/>
-              </w:rPr>
-              <w:t>etc</w:t>
-            </w:r>
-            <w:proofErr w:type="spellEnd"/>
-            <w:r>
-              <w:rPr>
-                <w:rFonts w:ascii="AppleSDGothicNeoR00" w:eastAsia="AppleSDGothicNeoR00" w:hAnsi="AppleSDGothicNeoR00" w:cs="굴림체"/>
-                <w:color w:val="000000"/>
-                <w:kern w:val="0"/>
-                <w:szCs w:val="20"/>
-              </w:rPr>
-              <w:t xml:space="preserve"> succeeded.\n");</w:t>
+              <w:t>else { // 성공적으로 열렸을 경우</w:t>
             </w:r>
           </w:p>
           <w:p>
@@ -987,7 +750,6 @@
               </w:rPr>
               <w:tab/>
             </w:r>
-            <w:proofErr w:type="gramStart"/>
             <w:r>
               <w:rPr>
                 <w:rFonts w:ascii="AppleSDGothicNeoR00" w:eastAsia="AppleSDGothicNeoR00" w:hAnsi="AppleSDGothicNeoR00" w:cs="굴림체"/>
@@ -995,9 +757,42 @@
                 <w:kern w:val="0"/>
                 <w:szCs w:val="20"/>
               </w:rPr>
-              <w:t>exit(</w:t>
+              <w:tab/>
+              <w:t>printf("Success!\n");</w:t>
             </w:r>
-            <w:proofErr w:type="gramEnd"/>
+          </w:p>
+          <w:p>
+            <w:pPr>
+              <w:widowControl/>
+              <w:tabs>
+                <w:tab w:val="left" w:pos="916"/>
+                <w:tab w:val="left" w:pos="1832"/>
+                <w:tab w:val="left" w:pos="2748"/>
+                <w:tab w:val="left" w:pos="3664"/>
+                <w:tab w:val="left" w:pos="4580"/>
+                <w:tab w:val="left" w:pos="5496"/>
+                <w:tab w:val="left" w:pos="6412"/>
+                <w:tab w:val="left" w:pos="7328"/>
+                <w:tab w:val="left" w:pos="8244"/>
+                <w:tab w:val="left" w:pos="9160"/>
+                <w:tab w:val="left" w:pos="10076"/>
+                <w:tab w:val="left" w:pos="10992"/>
+                <w:tab w:val="left" w:pos="11908"/>
+                <w:tab w:val="left" w:pos="12824"/>
+                <w:tab w:val="left" w:pos="13740"/>
+                <w:tab w:val="left" w:pos="14656"/>
+              </w:tabs>
+              <w:wordWrap/>
+              <w:autoSpaceDE/>
+              <w:autoSpaceDN/>
+              <w:jc w:val="left"/>
+              <w:rPr>
+                <w:rFonts w:ascii="AppleSDGothicNeoR00" w:eastAsia="AppleSDGothicNeoR00" w:hAnsi="AppleSDGothicNeoR00" w:cs="굴림체"/>
+                <w:color w:val="000000"/>
+                <w:kern w:val="0"/>
+                <w:szCs w:val="20"/>
+              </w:rPr>
+            </w:pPr>
             <w:r>
               <w:rPr>
                 <w:rFonts w:ascii="AppleSDGothicNeoR00" w:eastAsia="AppleSDGothicNeoR00" w:hAnsi="AppleSDGothicNeoR00" w:cs="굴림체"/>
@@ -1005,7 +800,146 @@
                 <w:kern w:val="0"/>
                 <w:szCs w:val="20"/>
               </w:rPr>
-              <w:t>0);</w:t>
+              <w:tab/>
+            </w:r>
+            <w:r>
+              <w:rPr>
+                <w:rFonts w:ascii="AppleSDGothicNeoR00" w:eastAsia="AppleSDGothicNeoR00" w:hAnsi="AppleSDGothicNeoR00" w:cs="굴림체"/>
+                <w:color w:val="000000"/>
+                <w:kern w:val="0"/>
+                <w:szCs w:val="20"/>
+              </w:rPr>
+              <w:tab/>
+              <w:t>printf("Opening \" %s\" in \"r\" mode!\n", fname);</w:t>
+            </w:r>
+          </w:p>
+          <w:p>
+            <w:pPr>
+              <w:widowControl/>
+              <w:tabs>
+                <w:tab w:val="left" w:pos="916"/>
+                <w:tab w:val="left" w:pos="1832"/>
+                <w:tab w:val="left" w:pos="2748"/>
+                <w:tab w:val="left" w:pos="3664"/>
+                <w:tab w:val="left" w:pos="4580"/>
+                <w:tab w:val="left" w:pos="5496"/>
+                <w:tab w:val="left" w:pos="6412"/>
+                <w:tab w:val="left" w:pos="7328"/>
+                <w:tab w:val="left" w:pos="8244"/>
+                <w:tab w:val="left" w:pos="9160"/>
+                <w:tab w:val="left" w:pos="10076"/>
+                <w:tab w:val="left" w:pos="10992"/>
+                <w:tab w:val="left" w:pos="11908"/>
+                <w:tab w:val="left" w:pos="12824"/>
+                <w:tab w:val="left" w:pos="13740"/>
+                <w:tab w:val="left" w:pos="14656"/>
+              </w:tabs>
+              <w:wordWrap/>
+              <w:autoSpaceDE/>
+              <w:autoSpaceDN/>
+              <w:jc w:val="left"/>
+              <w:rPr>
+                <w:rFonts w:ascii="AppleSDGothicNeoR00" w:eastAsia="AppleSDGothicNeoR00" w:hAnsi="AppleSDGothicNeoR00" w:cs="굴림체"/>
+                <w:color w:val="000000"/>
+                <w:kern w:val="0"/>
+                <w:szCs w:val="20"/>
+              </w:rPr>
+            </w:pPr>
+            <w:r>
+              <w:rPr>
+                <w:rFonts w:ascii="AppleSDGothicNeoR00" w:eastAsia="AppleSDGothicNeoR00" w:hAnsi="AppleSDGothicNeoR00" w:cs="굴림체"/>
+                <w:color w:val="000000"/>
+                <w:kern w:val="0"/>
+                <w:szCs w:val="20"/>
+              </w:rPr>
+              <w:tab/>
+              <w:t>}</w:t>
+            </w:r>
+          </w:p>
+          <w:p>
+            <w:pPr>
+              <w:widowControl/>
+              <w:tabs>
+                <w:tab w:val="left" w:pos="916"/>
+                <w:tab w:val="left" w:pos="1832"/>
+                <w:tab w:val="left" w:pos="2748"/>
+                <w:tab w:val="left" w:pos="3664"/>
+                <w:tab w:val="left" w:pos="4580"/>
+                <w:tab w:val="left" w:pos="5496"/>
+                <w:tab w:val="left" w:pos="6412"/>
+                <w:tab w:val="left" w:pos="7328"/>
+                <w:tab w:val="left" w:pos="8244"/>
+                <w:tab w:val="left" w:pos="9160"/>
+                <w:tab w:val="left" w:pos="10076"/>
+                <w:tab w:val="left" w:pos="10992"/>
+                <w:tab w:val="left" w:pos="11908"/>
+                <w:tab w:val="left" w:pos="12824"/>
+                <w:tab w:val="left" w:pos="13740"/>
+                <w:tab w:val="left" w:pos="14656"/>
+              </w:tabs>
+              <w:wordWrap/>
+              <w:autoSpaceDE/>
+              <w:autoSpaceDN/>
+              <w:jc w:val="left"/>
+              <w:rPr>
+                <w:rFonts w:ascii="AppleSDGothicNeoR00" w:eastAsia="AppleSDGothicNeoR00" w:hAnsi="AppleSDGothicNeoR00" w:cs="굴림체"/>
+                <w:color w:val="000000"/>
+                <w:kern w:val="0"/>
+                <w:szCs w:val="20"/>
+              </w:rPr>
+            </w:pPr>
+            <w:r>
+              <w:rPr>
+                <w:rFonts w:ascii="AppleSDGothicNeoR00" w:eastAsia="AppleSDGothicNeoR00" w:hAnsi="AppleSDGothicNeoR00" w:cs="굴림체"/>
+                <w:color w:val="000000"/>
+                <w:kern w:val="0"/>
+                <w:szCs w:val="20"/>
+              </w:rPr>
+              <w:tab/>
+              <w:t>fclose(fp);</w:t>
+            </w:r>
+          </w:p>
+          <w:p>
+            <w:pPr>
+              <w:widowControl/>
+              <w:tabs>
+                <w:tab w:val="left" w:pos="916"/>
+                <w:tab w:val="left" w:pos="1832"/>
+                <w:tab w:val="left" w:pos="2748"/>
+                <w:tab w:val="left" w:pos="3664"/>
+                <w:tab w:val="left" w:pos="4580"/>
+                <w:tab w:val="left" w:pos="5496"/>
+                <w:tab w:val="left" w:pos="6412"/>
+                <w:tab w:val="left" w:pos="7328"/>
+                <w:tab w:val="left" w:pos="8244"/>
+                <w:tab w:val="left" w:pos="9160"/>
+                <w:tab w:val="left" w:pos="10076"/>
+                <w:tab w:val="left" w:pos="10992"/>
+                <w:tab w:val="left" w:pos="11908"/>
+                <w:tab w:val="left" w:pos="12824"/>
+                <w:tab w:val="left" w:pos="13740"/>
+                <w:tab w:val="left" w:pos="14656"/>
+              </w:tabs>
+              <w:wordWrap/>
+              <w:autoSpaceDE/>
+              <w:autoSpaceDN/>
+              <w:jc w:val="left"/>
+              <w:rPr>
+                <w:rFonts w:ascii="AppleSDGothicNeoR00" w:eastAsia="AppleSDGothicNeoR00" w:hAnsi="AppleSDGothicNeoR00" w:cs="굴림체"/>
+                <w:color w:val="000000"/>
+                <w:kern w:val="0"/>
+                <w:szCs w:val="20"/>
+              </w:rPr>
+            </w:pPr>
+            <w:r>
+              <w:rPr>
+                <w:rFonts w:ascii="AppleSDGothicNeoR00" w:eastAsia="AppleSDGothicNeoR00" w:hAnsi="AppleSDGothicNeoR00" w:cs="굴림체"/>
+                <w:color w:val="000000"/>
+                <w:kern w:val="0"/>
+                <w:szCs w:val="20"/>
+              </w:rPr>
+              <w:tab/>
+              <w:t>exit(0);</w:t>
             </w:r>
           </w:p>
           <w:p>
@@ -1984,6 +1918,21 @@
 </file>
 
 <file path=customXml/item1.xml><?xml version="1.0" encoding="utf-8"?>
+<p:properties xmlns:p="http://schemas.microsoft.com/office/2006/metadata/properties" xmlns:xsi="http://www.w3.org/2001/XMLSchema-instance" xmlns:pc="http://schemas.microsoft.com/office/infopath/2007/PartnerControls">
+  <documentManagement/>
+</p:properties>
+</file>
+
+<file path=customXml/item2.xml><?xml version="1.0" encoding="utf-8"?>
+<?mso-contentType ?>
+<FormTemplates xmlns="http://schemas.microsoft.com/sharepoint/v3/contenttype/forms">
+  <Display>DocumentLibraryForm</Display>
+  <Edit>DocumentLibraryForm</Edit>
+  <New>DocumentLibraryForm</New>
+</FormTemplates>
+</file>
+
+<file path=customXml/item3.xml><?xml version="1.0" encoding="utf-8"?>
 <ct:contentTypeSchema xmlns:ct="http://schemas.microsoft.com/office/2006/metadata/contentType" xmlns:ma="http://schemas.microsoft.com/office/2006/metadata/properties/metaAttributes" ct:_="" ma:_="" ma:contentTypeName="문서" ma:contentTypeID="0x010100E4927A4037DBD641A85992FBC73A8B40" ma:contentTypeVersion="8" ma:contentTypeDescription="새 문서를 만듭니다." ma:contentTypeScope="" ma:versionID="9b12e3d4737bb23f7195b61b4b0f5ccf">
   <xsd:schema xmlns:xsd="http://www.w3.org/2001/XMLSchema" xmlns:xs="http://www.w3.org/2001/XMLSchema" xmlns:p="http://schemas.microsoft.com/office/2006/metadata/properties" xmlns:ns3="8163f15b-5006-406c-85c3-8b9bf000eef1" targetNamespace="http://schemas.microsoft.com/office/2006/metadata/properties" ma:root="true" ma:fieldsID="56c2e315e7bc944f0a4b23d0157f5727" ns3:_="">
     <xsd:import namespace="8163f15b-5006-406c-85c3-8b9bf000eef1"/>
@@ -2153,22 +2102,24 @@
 </ct:contentTypeSchema>
 </file>
 
-<file path=customXml/item2.xml><?xml version="1.0" encoding="utf-8"?>
-<?mso-contentType ?>
-<FormTemplates xmlns="http://schemas.microsoft.com/sharepoint/v3/contenttype/forms">
-  <Display>DocumentLibraryForm</Display>
-  <Edit>DocumentLibraryForm</Edit>
-  <New>DocumentLibraryForm</New>
-</FormTemplates>
+<file path=customXml/itemProps1.xml><?xml version="1.0" encoding="utf-8"?>
+<ds:datastoreItem xmlns:ds="http://schemas.openxmlformats.org/officeDocument/2006/customXml" ds:itemID="{1BA62B5D-4085-4BEA-B27C-D9084487D76C}">
+  <ds:schemaRefs>
+    <ds:schemaRef ds:uri="http://schemas.microsoft.com/office/2006/metadata/properties"/>
+    <ds:schemaRef ds:uri="http://schemas.microsoft.com/office/infopath/2007/PartnerControls"/>
+  </ds:schemaRefs>
+</ds:datastoreItem>
 </file>
 
-<file path=customXml/item3.xml><?xml version="1.0" encoding="utf-8"?>
-<p:properties xmlns:p="http://schemas.microsoft.com/office/2006/metadata/properties" xmlns:xsi="http://www.w3.org/2001/XMLSchema-instance" xmlns:pc="http://schemas.microsoft.com/office/infopath/2007/PartnerControls">
-  <documentManagement/>
-</p:properties>
+<file path=customXml/itemProps2.xml><?xml version="1.0" encoding="utf-8"?>
+<ds:datastoreItem xmlns:ds="http://schemas.openxmlformats.org/officeDocument/2006/customXml" ds:itemID="{39BD2CAD-4483-41F4-AE19-FED3E2242BBE}">
+  <ds:schemaRefs>
+    <ds:schemaRef ds:uri="http://schemas.microsoft.com/sharepoint/v3/contenttype/forms"/>
+  </ds:schemaRefs>
+</ds:datastoreItem>
 </file>
 
-<file path=customXml/itemProps1.xml><?xml version="1.0" encoding="utf-8"?>
+<file path=customXml/itemProps3.xml><?xml version="1.0" encoding="utf-8"?>
 <ds:datastoreItem xmlns:ds="http://schemas.openxmlformats.org/officeDocument/2006/customXml" ds:itemID="{812D51A1-3842-47A2-B777-7966FFC1EA41}">
   <ds:schemaRefs>
     <ds:schemaRef ds:uri="http://schemas.microsoft.com/office/2006/metadata/contentType"/>
@@ -2184,21 +2135,4 @@
     <ds:schemaRef ds:uri="http://schemas.microsoft.com/internal/obd"/>
   </ds:schemaRefs>
 </ds:datastoreItem>
-</file>
-
-<file path=customXml/itemProps2.xml><?xml version="1.0" encoding="utf-8"?>
-<ds:datastoreItem xmlns:ds="http://schemas.openxmlformats.org/officeDocument/2006/customXml" ds:itemID="{39BD2CAD-4483-41F4-AE19-FED3E2242BBE}">
-  <ds:schemaRefs>
-    <ds:schemaRef ds:uri="http://schemas.microsoft.com/sharepoint/v3/contenttype/forms"/>
-  </ds:schemaRefs>
-</ds:datastoreItem>
-</file>
-
-<file path=customXml/itemProps3.xml><?xml version="1.0" encoding="utf-8"?>
-<ds:datastoreItem xmlns:ds="http://schemas.openxmlformats.org/officeDocument/2006/customXml" ds:itemID="{1BA62B5D-4085-4BEA-B27C-D9084487D76C}">
-  <ds:schemaRefs>
-    <ds:schemaRef ds:uri="http://schemas.microsoft.com/office/2006/metadata/properties"/>
-    <ds:schemaRef ds:uri="http://schemas.microsoft.com/office/infopath/2007/PartnerControls"/>
-  </ds:schemaRefs>
-</ds:datastoreItem>
 </file>
</xml_diff>